<commit_message>
Flowchart Document Finished x2
</commit_message>
<xml_diff>
--- a/Flowchart/Project flowcharts.docx
+++ b/Flowchart/Project flowcharts.docx
@@ -1128,11 +1128,205 @@
         </w:drawing>
       </w:r>
     </w:p>
+    <w:p>
+      <w:pPr>
+        <w:jc w:val="both"/>
+      </w:pPr>
+    </w:p>
+    <w:p>
+      <w:r>
+        <w:br w:type="page"/>
+      </w:r>
+    </w:p>
+    <w:p>
+      <w:pPr>
+        <w:jc w:val="both"/>
+        <w:sectPr>
+          <w:type w:val="continuous"/>
+          <w:pgSz w:w="12240" w:h="15840"/>
+          <w:pgMar w:top="1440" w:right="1440" w:bottom="1440" w:left="1440" w:header="708" w:footer="708" w:gutter="0"/>
+          <w:cols w:space="708"/>
+          <w:docGrid w:linePitch="360"/>
+        </w:sectPr>
+      </w:pPr>
+    </w:p>
+    <w:p>
+      <w:pPr>
+        <w:jc w:val="both"/>
+      </w:pPr>
+      <w:r>
+        <w:lastRenderedPageBreak/>
+        <w:t>Grocery List Management</w:t>
+      </w:r>
+    </w:p>
+    <w:p>
+      <w:pPr>
+        <w:jc w:val="both"/>
+      </w:pPr>
+      <w:r>
+        <w:drawing>
+          <wp:inline distT="0" distB="0" distL="0" distR="0" wp14:anchorId="20C3C379" wp14:editId="419AF5B4">
+            <wp:extent cx="2917032" cy="6337426"/>
+            <wp:effectExtent l="0" t="0" r="4445" b="0"/>
+            <wp:docPr id="1539109639" name="Picture 16" descr="A screenshot of a black screen&#10;&#10;Description automatically generated"/>
+            <wp:cNvGraphicFramePr>
+              <a:graphicFrameLocks xmlns:a="http://schemas.openxmlformats.org/drawingml/2006/main" noChangeAspect="1"/>
+            </wp:cNvGraphicFramePr>
+            <a:graphic xmlns:a="http://schemas.openxmlformats.org/drawingml/2006/main">
+              <a:graphicData uri="http://schemas.openxmlformats.org/drawingml/2006/picture">
+                <pic:pic xmlns:pic="http://schemas.openxmlformats.org/drawingml/2006/picture">
+                  <pic:nvPicPr>
+                    <pic:cNvPr id="1539109639" name="Picture 16" descr="A screenshot of a black screen&#10;&#10;Description automatically generated"/>
+                    <pic:cNvPicPr>
+                      <a:picLocks noChangeAspect="1" noChangeArrowheads="1"/>
+                    </pic:cNvPicPr>
+                  </pic:nvPicPr>
+                  <pic:blipFill>
+                    <a:blip r:embed="rId18">
+                      <a:extLst>
+                        <a:ext uri="{28A0092B-C50C-407E-A947-70E740481C1C}">
+                          <a14:useLocalDpi xmlns:a14="http://schemas.microsoft.com/office/drawing/2010/main" val="0"/>
+                        </a:ext>
+                      </a:extLst>
+                    </a:blip>
+                    <a:srcRect/>
+                    <a:stretch>
+                      <a:fillRect/>
+                    </a:stretch>
+                  </pic:blipFill>
+                  <pic:spPr bwMode="auto">
+                    <a:xfrm>
+                      <a:off x="0" y="0"/>
+                      <a:ext cx="3025898" cy="6573943"/>
+                    </a:xfrm>
+                    <a:prstGeom prst="rect">
+                      <a:avLst/>
+                    </a:prstGeom>
+                    <a:noFill/>
+                    <a:ln>
+                      <a:noFill/>
+                    </a:ln>
+                  </pic:spPr>
+                </pic:pic>
+              </a:graphicData>
+            </a:graphic>
+          </wp:inline>
+        </w:drawing>
+      </w:r>
+    </w:p>
+    <w:p>
+      <w:pPr>
+        <w:jc w:val="both"/>
+      </w:pPr>
+    </w:p>
+    <w:p>
+      <w:pPr>
+        <w:jc w:val="both"/>
+      </w:pPr>
+    </w:p>
+    <w:p>
+      <w:pPr>
+        <w:jc w:val="both"/>
+      </w:pPr>
+    </w:p>
+    <w:p>
+      <w:pPr>
+        <w:jc w:val="both"/>
+      </w:pPr>
+    </w:p>
+    <w:p>
+      <w:pPr>
+        <w:jc w:val="both"/>
+      </w:pPr>
+    </w:p>
+    <w:p>
+      <w:pPr>
+        <w:jc w:val="both"/>
+      </w:pPr>
+    </w:p>
+    <w:p>
+      <w:pPr>
+        <w:jc w:val="both"/>
+      </w:pPr>
+    </w:p>
+    <w:p>
+      <w:pPr>
+        <w:jc w:val="both"/>
+      </w:pPr>
+    </w:p>
+    <w:p>
+      <w:pPr>
+        <w:jc w:val="both"/>
+      </w:pPr>
+    </w:p>
+    <w:p>
+      <w:pPr>
+        <w:jc w:val="both"/>
+      </w:pPr>
+      <w:r>
+        <w:t>Grocery List Sharing</w:t>
+      </w:r>
+    </w:p>
+    <w:p>
+      <w:pPr>
+        <w:jc w:val="both"/>
+      </w:pPr>
+      <w:r>
+        <w:drawing>
+          <wp:inline distT="0" distB="0" distL="0" distR="0" wp14:anchorId="661F2C90" wp14:editId="75F1168A">
+            <wp:extent cx="2766637" cy="3204927"/>
+            <wp:effectExtent l="0" t="0" r="2540" b="0"/>
+            <wp:docPr id="1179957486" name="Picture 17" descr="A screenshot of a computer screen&#10;&#10;Description automatically generated"/>
+            <wp:cNvGraphicFramePr>
+              <a:graphicFrameLocks xmlns:a="http://schemas.openxmlformats.org/drawingml/2006/main" noChangeAspect="1"/>
+            </wp:cNvGraphicFramePr>
+            <a:graphic xmlns:a="http://schemas.openxmlformats.org/drawingml/2006/main">
+              <a:graphicData uri="http://schemas.openxmlformats.org/drawingml/2006/picture">
+                <pic:pic xmlns:pic="http://schemas.openxmlformats.org/drawingml/2006/picture">
+                  <pic:nvPicPr>
+                    <pic:cNvPr id="1179957486" name="Picture 17" descr="A screenshot of a computer screen&#10;&#10;Description automatically generated"/>
+                    <pic:cNvPicPr>
+                      <a:picLocks noChangeAspect="1" noChangeArrowheads="1"/>
+                    </pic:cNvPicPr>
+                  </pic:nvPicPr>
+                  <pic:blipFill>
+                    <a:blip r:embed="rId19">
+                      <a:extLst>
+                        <a:ext uri="{28A0092B-C50C-407E-A947-70E740481C1C}">
+                          <a14:useLocalDpi xmlns:a14="http://schemas.microsoft.com/office/drawing/2010/main" val="0"/>
+                        </a:ext>
+                      </a:extLst>
+                    </a:blip>
+                    <a:srcRect/>
+                    <a:stretch>
+                      <a:fillRect/>
+                    </a:stretch>
+                  </pic:blipFill>
+                  <pic:spPr bwMode="auto">
+                    <a:xfrm>
+                      <a:off x="0" y="0"/>
+                      <a:ext cx="2803728" cy="3247894"/>
+                    </a:xfrm>
+                    <a:prstGeom prst="rect">
+                      <a:avLst/>
+                    </a:prstGeom>
+                    <a:noFill/>
+                    <a:ln>
+                      <a:noFill/>
+                    </a:ln>
+                  </pic:spPr>
+                </pic:pic>
+              </a:graphicData>
+            </a:graphic>
+          </wp:inline>
+        </w:drawing>
+      </w:r>
+    </w:p>
     <w:sectPr>
       <w:type w:val="continuous"/>
       <w:pgSz w:w="12240" w:h="15840"/>
       <w:pgMar w:top="1440" w:right="1440" w:bottom="1440" w:left="1440" w:header="708" w:footer="708" w:gutter="0"/>
-      <w:cols w:space="708"/>
+      <w:cols w:num="2" w:space="708"/>
       <w:docGrid w:linePitch="360"/>
     </w:sectPr>
   </w:body>

</xml_diff>